<commit_message>
fix(Ver proveedor): corregidos errores analizados
</commit_message>
<xml_diff>
--- a/Documentación/CU-08_VerProveedor/Descripción.docx
+++ b/Documentación/CU-08_VerProveedor/Descripción.docx
@@ -275,19 +275,48 @@
               <w:t xml:space="preserve">El sistema </w:t>
             </w:r>
             <w:r>
-              <w:t>consulta en la base de datos y trae toda la información del PROVEEDOR. Luego m</w:t>
-            </w:r>
-            <w:r>
-              <w:t>uestra la ventana “</w:t>
-            </w:r>
-            <w:r>
-              <w:t>Detalle de</w:t>
-            </w:r>
-            <w:r>
-              <w:t xml:space="preserve"> proveedor” con los campos correo, nombre, RFC y teléfono.</w:t>
-            </w:r>
-            <w:r>
-              <w:t xml:space="preserve"> La ventana también muestra un botón “Volver”.</w:t>
+              <w:t>consulta en la base de datos y trae toda la información del PROVEEDOR</w:t>
+            </w:r>
+            <w:r>
+              <w:t xml:space="preserve"> y los PRODUCTOPROVEEDOR relacionados</w:t>
+            </w:r>
+            <w:r>
+              <w:t>. Luego m</w:t>
+            </w:r>
+            <w:r>
+              <w:t xml:space="preserve">uestra la ventana </w:t>
+            </w:r>
+            <w:proofErr w:type="spellStart"/>
+            <w:r>
+              <w:t>DetalleProveedorView</w:t>
+            </w:r>
+            <w:proofErr w:type="spellEnd"/>
+            <w:r>
+              <w:t xml:space="preserve"> </w:t>
+            </w:r>
+            <w:r>
+              <w:t>con los campos correo, nombre, RFC y teléfono.</w:t>
+            </w:r>
+            <w:r>
+              <w:t xml:space="preserve"> </w:t>
+            </w:r>
+          </w:p>
+          <w:p>
+            <w:pPr>
+              <w:pStyle w:val="Prrafodelista"/>
+              <w:jc w:val="both"/>
+            </w:pPr>
+            <w:r>
+              <w:t>Debajo, muestra una tabla con los PRODUCTOPROVEEDOR vendidos por el PROVEEDOR.</w:t>
+            </w:r>
+          </w:p>
+          <w:p>
+            <w:pPr>
+              <w:pStyle w:val="Prrafodelista"/>
+              <w:jc w:val="both"/>
+            </w:pPr>
+            <w:r>
+              <w:t>La ventana también muestra un botón “Volver”.</w:t>
             </w:r>
           </w:p>
           <w:p>
@@ -313,8 +342,13 @@
               <w:jc w:val="both"/>
             </w:pPr>
             <w:r>
-              <w:t>El sistema cierra la ventana “Detalle de proveedor”</w:t>
-            </w:r>
+              <w:t xml:space="preserve">El sistema cierra la ventana </w:t>
+            </w:r>
+            <w:proofErr w:type="spellStart"/>
+            <w:r>
+              <w:t>DetalleProveedorView</w:t>
+            </w:r>
+            <w:proofErr w:type="spellEnd"/>
           </w:p>
           <w:p>
             <w:pPr>
@@ -392,6 +426,9 @@
             <w:tcW w:w="4082" w:type="pct"/>
           </w:tcPr>
           <w:p>
+            <w:pPr>
+              <w:jc w:val="both"/>
+            </w:pPr>
             <w:r>
               <w:t>EX-01 No hay conexión con la base de datos</w:t>
             </w:r>
@@ -403,9 +440,31 @@
                 <w:ilvl w:val="0"/>
                 <w:numId w:val="4"/>
               </w:numPr>
-            </w:pPr>
-            <w:r>
-              <w:t>El sistema muestra una ventana emergente con el mensaje “No hay conexión, inténtelo más tarde” y un botón “Aceptar”.</w:t>
+              <w:spacing w:after="160" w:line="278" w:lineRule="auto"/>
+              <w:jc w:val="both"/>
+            </w:pPr>
+            <w:r>
+              <w:t xml:space="preserve">El sistema muestra la ventana </w:t>
+            </w:r>
+            <w:proofErr w:type="spellStart"/>
+            <w:r>
+              <w:t>ErrorView</w:t>
+            </w:r>
+            <w:proofErr w:type="spellEnd"/>
+            <w:r>
+              <w:t xml:space="preserve"> con el mensaje </w:t>
+            </w:r>
+            <w:r>
+              <w:t>“</w:t>
+            </w:r>
+            <w:r>
+              <w:t>No se pudo conectar a la red del supermercado, inténtelo de nuevo más tarde</w:t>
+            </w:r>
+            <w:r>
+              <w:t xml:space="preserve">” </w:t>
+            </w:r>
+            <w:r>
+              <w:t>y un botón “Aceptar”.</w:t>
             </w:r>
           </w:p>
           <w:p>
@@ -415,6 +474,8 @@
                 <w:ilvl w:val="0"/>
                 <w:numId w:val="4"/>
               </w:numPr>
+              <w:spacing w:after="160" w:line="278" w:lineRule="auto"/>
+              <w:jc w:val="both"/>
             </w:pPr>
             <w:r>
               <w:t>El actor hace clic en el botón “Aceptar”.</w:t>
@@ -427,10 +488,25 @@
                 <w:ilvl w:val="0"/>
                 <w:numId w:val="4"/>
               </w:numPr>
-            </w:pPr>
-            <w:r>
-              <w:t>El sistema cierra la ventana emergente.</w:t>
-            </w:r>
+              <w:spacing w:after="160" w:line="278" w:lineRule="auto"/>
+              <w:jc w:val="both"/>
+            </w:pPr>
+            <w:r>
+              <w:t xml:space="preserve">El sistema cierra la ventana </w:t>
+            </w:r>
+            <w:proofErr w:type="spellStart"/>
+            <w:r>
+              <w:t>ErrorView</w:t>
+            </w:r>
+            <w:proofErr w:type="spellEnd"/>
+            <w:r>
+              <w:t xml:space="preserve"> y </w:t>
+            </w:r>
+            <w:proofErr w:type="spellStart"/>
+            <w:r>
+              <w:t>DetalleProveedorView</w:t>
+            </w:r>
+            <w:proofErr w:type="spellEnd"/>
           </w:p>
           <w:p>
             <w:pPr>
@@ -439,9 +515,10 @@
                 <w:ilvl w:val="0"/>
                 <w:numId w:val="4"/>
               </w:numPr>
-            </w:pPr>
-            <w:r>
-              <w:t xml:space="preserve">Fin del caso de uso </w:t>
+              <w:jc w:val="both"/>
+            </w:pPr>
+            <w:r>
+              <w:t>Fin del caso de uso</w:t>
             </w:r>
           </w:p>
         </w:tc>

</xml_diff>